<commit_message>
+ library libnormal_modes.a, new param alpha
libnormal_modes.a contains alglib and spectra
alpha is required for changing the left board of a interval for
searching eigen values by alglib
required_eigen_values -> nmod
</commit_message>
<xml_diff>
--- a/doc/Creating_a_normal_modes_scenario_file.docx
+++ b/doc/Creating_a_normal_modes_scenario_file.docx
@@ -83,19 +83,8 @@
           <w:szCs w:val="28"/>
           <w:lang w:val="en-US"/>
         </w:rPr>
-        <w:t xml:space="preserve">normal </w:t>
+        <w:t>normal modes</w:t>
       </w:r>
-      <w:proofErr w:type="gramStart"/>
-      <w:r>
-        <w:rPr>
-          <w:rFonts w:ascii="Times New Roman" w:hAnsi="Times New Roman" w:cs="Times New Roman"/>
-          <w:sz w:val="28"/>
-          <w:szCs w:val="28"/>
-          <w:lang w:val="en-US"/>
-        </w:rPr>
-        <w:t>modes</w:t>
-      </w:r>
-      <w:proofErr w:type="gramEnd"/>
       <w:r>
         <w:rPr>
           <w:rFonts w:ascii="Times New Roman" w:hAnsi="Times New Roman" w:cs="Times New Roman"/>
@@ -822,246 +811,255 @@
                 <w:lang w:val="en-US"/>
               </w:rPr>
             </w:pPr>
+          </w:p>
+        </w:tc>
+      </w:tr>
+      <w:tr>
+        <w:tc>
+          <w:tcPr>
+            <w:tcW w:w="2751" w:type="dxa"/>
+          </w:tcPr>
+          <w:p>
+            <w:pPr>
+              <w:jc w:val="both"/>
+              <w:rPr>
+                <w:rFonts w:ascii="Times New Roman" w:hAnsi="Times New Roman" w:cs="Times New Roman"/>
+                <w:sz w:val="28"/>
+                <w:szCs w:val="28"/>
+                <w:lang w:val="en-US"/>
+              </w:rPr>
+            </w:pPr>
+            <w:r>
+              <w:rPr>
+                <w:rFonts w:ascii="Times New Roman" w:hAnsi="Times New Roman" w:cs="Times New Roman"/>
+                <w:sz w:val="28"/>
+                <w:szCs w:val="28"/>
+                <w:lang w:val="en-US"/>
+              </w:rPr>
+              <w:t>bs</w:t>
+            </w:r>
+          </w:p>
+        </w:tc>
+        <w:tc>
+          <w:tcPr>
+            <w:tcW w:w="4337" w:type="dxa"/>
+          </w:tcPr>
+          <w:p>
+            <w:pPr>
+              <w:jc w:val="both"/>
+              <w:rPr>
+                <w:rFonts w:ascii="Times New Roman" w:hAnsi="Times New Roman" w:cs="Times New Roman"/>
+                <w:sz w:val="28"/>
+                <w:szCs w:val="28"/>
+                <w:lang w:val="en-US"/>
+              </w:rPr>
+            </w:pPr>
+          </w:p>
+        </w:tc>
+        <w:tc>
+          <w:tcPr>
+            <w:tcW w:w="1040" w:type="dxa"/>
+          </w:tcPr>
+          <w:p>
+            <w:pPr>
+              <w:jc w:val="both"/>
+              <w:rPr>
+                <w:rFonts w:ascii="Times New Roman" w:hAnsi="Times New Roman" w:cs="Times New Roman"/>
+                <w:sz w:val="28"/>
+                <w:szCs w:val="28"/>
+                <w:lang w:val="en-US"/>
+              </w:rPr>
+            </w:pPr>
+          </w:p>
+        </w:tc>
+      </w:tr>
+      <w:tr>
+        <w:tc>
+          <w:tcPr>
+            <w:tcW w:w="2751" w:type="dxa"/>
+          </w:tcPr>
+          <w:p>
+            <w:pPr>
+              <w:jc w:val="both"/>
+              <w:rPr>
+                <w:rFonts w:ascii="Times New Roman" w:hAnsi="Times New Roman" w:cs="Times New Roman"/>
+                <w:sz w:val="28"/>
+                <w:szCs w:val="28"/>
+                <w:lang w:val="en-US"/>
+              </w:rPr>
+            </w:pPr>
+            <w:proofErr w:type="spellStart"/>
+            <w:r>
+              <w:rPr>
+                <w:rFonts w:ascii="Times New Roman" w:hAnsi="Times New Roman" w:cs="Times New Roman"/>
+                <w:sz w:val="28"/>
+                <w:szCs w:val="28"/>
+                <w:lang w:val="en-US"/>
+              </w:rPr>
+              <w:t>eigen_type</w:t>
+            </w:r>
+            <w:proofErr w:type="spellEnd"/>
+          </w:p>
+        </w:tc>
+        <w:tc>
+          <w:tcPr>
+            <w:tcW w:w="4337" w:type="dxa"/>
+          </w:tcPr>
+          <w:p>
+            <w:pPr>
+              <w:jc w:val="both"/>
+              <w:rPr>
+                <w:rFonts w:ascii="Times New Roman" w:hAnsi="Times New Roman" w:cs="Times New Roman"/>
+                <w:sz w:val="28"/>
+                <w:szCs w:val="28"/>
+                <w:lang w:val="en-US"/>
+              </w:rPr>
+            </w:pPr>
+            <w:r>
+              <w:rPr>
+                <w:rFonts w:ascii="Times New Roman" w:hAnsi="Times New Roman" w:cs="Times New Roman"/>
+                <w:sz w:val="28"/>
+                <w:szCs w:val="28"/>
+                <w:lang w:val="en-US"/>
+              </w:rPr>
+              <w:t>type of the algorithm for computing eigenvalues</w:t>
+            </w:r>
+          </w:p>
+        </w:tc>
+        <w:tc>
+          <w:tcPr>
+            <w:tcW w:w="1040" w:type="dxa"/>
+          </w:tcPr>
+          <w:p>
+            <w:pPr>
+              <w:jc w:val="both"/>
+              <w:rPr>
+                <w:rFonts w:ascii="Times New Roman" w:hAnsi="Times New Roman" w:cs="Times New Roman"/>
+                <w:sz w:val="28"/>
+                <w:szCs w:val="28"/>
+              </w:rPr>
+            </w:pPr>
+            <w:proofErr w:type="spellStart"/>
+            <w:r>
+              <w:rPr>
+                <w:rFonts w:ascii="Times New Roman" w:hAnsi="Times New Roman" w:cs="Times New Roman"/>
+                <w:sz w:val="28"/>
+                <w:szCs w:val="28"/>
+                <w:lang w:val="en-US"/>
+              </w:rPr>
+              <w:t>alglib</w:t>
+            </w:r>
+            <w:proofErr w:type="spellEnd"/>
+            <w:r>
+              <w:rPr>
+                <w:rFonts w:ascii="Times New Roman" w:hAnsi="Times New Roman" w:cs="Times New Roman"/>
+                <w:sz w:val="28"/>
+                <w:szCs w:val="28"/>
+                <w:lang w:val="en-US"/>
+              </w:rPr>
+              <w:t>,</w:t>
+            </w:r>
+          </w:p>
+          <w:p>
+            <w:pPr>
+              <w:jc w:val="both"/>
+              <w:rPr>
+                <w:rFonts w:ascii="Times New Roman" w:hAnsi="Times New Roman" w:cs="Times New Roman"/>
+                <w:sz w:val="28"/>
+                <w:szCs w:val="28"/>
+                <w:lang w:val="en-US"/>
+              </w:rPr>
+            </w:pPr>
+            <w:r>
+              <w:rPr>
+                <w:rFonts w:ascii="Times New Roman" w:hAnsi="Times New Roman" w:cs="Times New Roman"/>
+                <w:sz w:val="28"/>
+                <w:szCs w:val="28"/>
+                <w:lang w:val="en-US"/>
+              </w:rPr>
+              <w:t>spectra</w:t>
+            </w:r>
+          </w:p>
+        </w:tc>
+      </w:tr>
+      <w:tr>
+        <w:tc>
+          <w:tcPr>
+            <w:tcW w:w="2751" w:type="dxa"/>
+          </w:tcPr>
+          <w:p>
+            <w:pPr>
+              <w:jc w:val="both"/>
+              <w:rPr>
+                <w:rFonts w:ascii="Times New Roman" w:hAnsi="Times New Roman" w:cs="Times New Roman"/>
+                <w:sz w:val="28"/>
+                <w:szCs w:val="28"/>
+                <w:lang w:val="en-US"/>
+              </w:rPr>
+            </w:pPr>
+            <w:proofErr w:type="spellStart"/>
+            <w:r>
+              <w:rPr>
+                <w:rFonts w:ascii="Times New Roman" w:hAnsi="Times New Roman" w:cs="Times New Roman"/>
+                <w:sz w:val="28"/>
+                <w:szCs w:val="28"/>
+                <w:lang w:val="en-US"/>
+              </w:rPr>
+              <w:t>nmod</w:t>
+            </w:r>
+            <w:proofErr w:type="spellEnd"/>
+          </w:p>
+        </w:tc>
+        <w:tc>
+          <w:tcPr>
+            <w:tcW w:w="4337" w:type="dxa"/>
+          </w:tcPr>
+          <w:p>
+            <w:pPr>
+              <w:jc w:val="both"/>
+              <w:rPr>
+                <w:rFonts w:ascii="Times New Roman" w:hAnsi="Times New Roman" w:cs="Times New Roman"/>
+                <w:sz w:val="28"/>
+                <w:szCs w:val="28"/>
+                <w:lang w:val="en-US"/>
+              </w:rPr>
+            </w:pPr>
+            <w:r>
+              <w:rPr>
+                <w:rFonts w:ascii="Times New Roman" w:hAnsi="Times New Roman" w:cs="Times New Roman"/>
+                <w:sz w:val="28"/>
+                <w:szCs w:val="28"/>
+                <w:lang w:val="en-US"/>
+              </w:rPr>
+              <w:t xml:space="preserve">number of required </w:t>
+            </w:r>
+            <w:r>
+              <w:rPr>
+                <w:rFonts w:ascii="Times New Roman" w:hAnsi="Times New Roman" w:cs="Times New Roman"/>
+                <w:sz w:val="28"/>
+                <w:szCs w:val="28"/>
+                <w:lang w:val="en-US"/>
+              </w:rPr>
+              <w:t>modes</w:t>
+            </w:r>
+          </w:p>
+        </w:tc>
+        <w:tc>
+          <w:tcPr>
+            <w:tcW w:w="1040" w:type="dxa"/>
+          </w:tcPr>
+          <w:p>
+            <w:pPr>
+              <w:jc w:val="both"/>
+              <w:rPr>
+                <w:rFonts w:ascii="Times New Roman" w:hAnsi="Times New Roman" w:cs="Times New Roman"/>
+                <w:sz w:val="28"/>
+                <w:szCs w:val="28"/>
+                <w:lang w:val="en-US"/>
+              </w:rPr>
+            </w:pPr>
             <w:bookmarkStart w:id="0" w:name="_GoBack"/>
             <w:bookmarkEnd w:id="0"/>
-          </w:p>
-        </w:tc>
-      </w:tr>
-      <w:tr>
-        <w:tc>
-          <w:tcPr>
-            <w:tcW w:w="2751" w:type="dxa"/>
-          </w:tcPr>
-          <w:p>
-            <w:pPr>
-              <w:jc w:val="both"/>
-              <w:rPr>
-                <w:rFonts w:ascii="Times New Roman" w:hAnsi="Times New Roman" w:cs="Times New Roman"/>
-                <w:sz w:val="28"/>
-                <w:szCs w:val="28"/>
-                <w:lang w:val="en-US"/>
-              </w:rPr>
-            </w:pPr>
-            <w:r>
-              <w:rPr>
-                <w:rFonts w:ascii="Times New Roman" w:hAnsi="Times New Roman" w:cs="Times New Roman"/>
-                <w:sz w:val="28"/>
-                <w:szCs w:val="28"/>
-                <w:lang w:val="en-US"/>
-              </w:rPr>
-              <w:t>bs</w:t>
-            </w:r>
-          </w:p>
-        </w:tc>
-        <w:tc>
-          <w:tcPr>
-            <w:tcW w:w="4337" w:type="dxa"/>
-          </w:tcPr>
-          <w:p>
-            <w:pPr>
-              <w:jc w:val="both"/>
-              <w:rPr>
-                <w:rFonts w:ascii="Times New Roman" w:hAnsi="Times New Roman" w:cs="Times New Roman"/>
-                <w:sz w:val="28"/>
-                <w:szCs w:val="28"/>
-                <w:lang w:val="en-US"/>
-              </w:rPr>
-            </w:pPr>
-          </w:p>
-        </w:tc>
-        <w:tc>
-          <w:tcPr>
-            <w:tcW w:w="1040" w:type="dxa"/>
-          </w:tcPr>
-          <w:p>
-            <w:pPr>
-              <w:jc w:val="both"/>
-              <w:rPr>
-                <w:rFonts w:ascii="Times New Roman" w:hAnsi="Times New Roman" w:cs="Times New Roman"/>
-                <w:sz w:val="28"/>
-                <w:szCs w:val="28"/>
-                <w:lang w:val="en-US"/>
-              </w:rPr>
-            </w:pPr>
-          </w:p>
-        </w:tc>
-      </w:tr>
-      <w:tr>
-        <w:tc>
-          <w:tcPr>
-            <w:tcW w:w="2751" w:type="dxa"/>
-          </w:tcPr>
-          <w:p>
-            <w:pPr>
-              <w:jc w:val="both"/>
-              <w:rPr>
-                <w:rFonts w:ascii="Times New Roman" w:hAnsi="Times New Roman" w:cs="Times New Roman"/>
-                <w:sz w:val="28"/>
-                <w:szCs w:val="28"/>
-                <w:lang w:val="en-US"/>
-              </w:rPr>
-            </w:pPr>
-            <w:proofErr w:type="spellStart"/>
-            <w:r>
-              <w:rPr>
-                <w:rFonts w:ascii="Times New Roman" w:hAnsi="Times New Roman" w:cs="Times New Roman"/>
-                <w:sz w:val="28"/>
-                <w:szCs w:val="28"/>
-                <w:lang w:val="en-US"/>
-              </w:rPr>
-              <w:t>eigen_type</w:t>
-            </w:r>
-            <w:proofErr w:type="spellEnd"/>
-          </w:p>
-        </w:tc>
-        <w:tc>
-          <w:tcPr>
-            <w:tcW w:w="4337" w:type="dxa"/>
-          </w:tcPr>
-          <w:p>
-            <w:pPr>
-              <w:jc w:val="both"/>
-              <w:rPr>
-                <w:rFonts w:ascii="Times New Roman" w:hAnsi="Times New Roman" w:cs="Times New Roman"/>
-                <w:sz w:val="28"/>
-                <w:szCs w:val="28"/>
-                <w:lang w:val="en-US"/>
-              </w:rPr>
-            </w:pPr>
-            <w:r>
-              <w:rPr>
-                <w:rFonts w:ascii="Times New Roman" w:hAnsi="Times New Roman" w:cs="Times New Roman"/>
-                <w:sz w:val="28"/>
-                <w:szCs w:val="28"/>
-                <w:lang w:val="en-US"/>
-              </w:rPr>
-              <w:t>type of the algorithm for computing eigenvalues</w:t>
-            </w:r>
-          </w:p>
-        </w:tc>
-        <w:tc>
-          <w:tcPr>
-            <w:tcW w:w="1040" w:type="dxa"/>
-          </w:tcPr>
-          <w:p>
-            <w:pPr>
-              <w:jc w:val="both"/>
-              <w:rPr>
-                <w:rFonts w:ascii="Times New Roman" w:hAnsi="Times New Roman" w:cs="Times New Roman"/>
-                <w:sz w:val="28"/>
-                <w:szCs w:val="28"/>
-              </w:rPr>
-            </w:pPr>
-            <w:proofErr w:type="spellStart"/>
-            <w:r>
-              <w:rPr>
-                <w:rFonts w:ascii="Times New Roman" w:hAnsi="Times New Roman" w:cs="Times New Roman"/>
-                <w:sz w:val="28"/>
-                <w:szCs w:val="28"/>
-                <w:lang w:val="en-US"/>
-              </w:rPr>
-              <w:t>alglib</w:t>
-            </w:r>
-            <w:proofErr w:type="spellEnd"/>
-            <w:r>
-              <w:rPr>
-                <w:rFonts w:ascii="Times New Roman" w:hAnsi="Times New Roman" w:cs="Times New Roman"/>
-                <w:sz w:val="28"/>
-                <w:szCs w:val="28"/>
-                <w:lang w:val="en-US"/>
-              </w:rPr>
-              <w:t>,</w:t>
-            </w:r>
-          </w:p>
-          <w:p>
-            <w:pPr>
-              <w:jc w:val="both"/>
-              <w:rPr>
-                <w:rFonts w:ascii="Times New Roman" w:hAnsi="Times New Roman" w:cs="Times New Roman"/>
-                <w:sz w:val="28"/>
-                <w:szCs w:val="28"/>
-                <w:lang w:val="en-US"/>
-              </w:rPr>
-            </w:pPr>
-            <w:r>
-              <w:rPr>
-                <w:rFonts w:ascii="Times New Roman" w:hAnsi="Times New Roman" w:cs="Times New Roman"/>
-                <w:sz w:val="28"/>
-                <w:szCs w:val="28"/>
-                <w:lang w:val="en-US"/>
-              </w:rPr>
-              <w:t>spectra</w:t>
-            </w:r>
-          </w:p>
-        </w:tc>
-      </w:tr>
-      <w:tr>
-        <w:tc>
-          <w:tcPr>
-            <w:tcW w:w="2751" w:type="dxa"/>
-          </w:tcPr>
-          <w:p>
-            <w:pPr>
-              <w:jc w:val="both"/>
-              <w:rPr>
-                <w:rFonts w:ascii="Times New Roman" w:hAnsi="Times New Roman" w:cs="Times New Roman"/>
-                <w:sz w:val="28"/>
-                <w:szCs w:val="28"/>
-                <w:lang w:val="en-US"/>
-              </w:rPr>
-            </w:pPr>
-            <w:proofErr w:type="spellStart"/>
-            <w:r>
-              <w:rPr>
-                <w:rFonts w:ascii="Times New Roman" w:hAnsi="Times New Roman" w:cs="Times New Roman"/>
-                <w:sz w:val="28"/>
-                <w:szCs w:val="28"/>
-                <w:lang w:val="en-US"/>
-              </w:rPr>
-              <w:t>required_eigen_values</w:t>
-            </w:r>
-            <w:proofErr w:type="spellEnd"/>
-          </w:p>
-        </w:tc>
-        <w:tc>
-          <w:tcPr>
-            <w:tcW w:w="4337" w:type="dxa"/>
-          </w:tcPr>
-          <w:p>
-            <w:pPr>
-              <w:jc w:val="both"/>
-              <w:rPr>
-                <w:rFonts w:ascii="Times New Roman" w:hAnsi="Times New Roman" w:cs="Times New Roman"/>
-                <w:sz w:val="28"/>
-                <w:szCs w:val="28"/>
-                <w:lang w:val="en-US"/>
-              </w:rPr>
-            </w:pPr>
-            <w:r>
-              <w:rPr>
-                <w:rFonts w:ascii="Times New Roman" w:hAnsi="Times New Roman" w:cs="Times New Roman"/>
-                <w:sz w:val="28"/>
-                <w:szCs w:val="28"/>
-                <w:lang w:val="en-US"/>
-              </w:rPr>
-              <w:t>number of required eigen values</w:t>
-            </w:r>
-          </w:p>
-        </w:tc>
-        <w:tc>
-          <w:tcPr>
-            <w:tcW w:w="1040" w:type="dxa"/>
-          </w:tcPr>
-          <w:p>
-            <w:pPr>
-              <w:jc w:val="both"/>
-              <w:rPr>
-                <w:rFonts w:ascii="Times New Roman" w:hAnsi="Times New Roman" w:cs="Times New Roman"/>
-                <w:sz w:val="28"/>
-                <w:szCs w:val="28"/>
-                <w:lang w:val="en-US"/>
-              </w:rPr>
-            </w:pPr>
           </w:p>
         </w:tc>
       </w:tr>

</xml_diff>